<commit_message>
Saved assignment 2 document as a pdf
</commit_message>
<xml_diff>
--- a/Assignments/Assignment 2/COSC 757 Data Mining Assignment 2 - MJS.docx
+++ b/Assignments/Assignment 2/COSC 757 Data Mining Assignment 2 - MJS.docx
@@ -865,15 +865,7 @@
         <w:t xml:space="preserve">posteriori probability of a hypothesis </w:t>
       </w:r>
       <w:r>
-        <w:t xml:space="preserve">H, </w:t>
-      </w:r>
-      <w:proofErr w:type="gramStart"/>
-      <w:r>
-        <w:t>P(</w:t>
-      </w:r>
-      <w:proofErr w:type="gramEnd"/>
-      <w:r>
-        <w:t>H|</w:t>
+        <w:t>H, P(H|</w:t>
       </w:r>
       <w:r>
         <w:rPr>
@@ -1016,15 +1008,7 @@
         <w:t xml:space="preserve">The theorem is used </w:t>
       </w:r>
       <w:r>
-        <w:t xml:space="preserve">to determine the posteriori probability </w:t>
-      </w:r>
-      <w:proofErr w:type="gramStart"/>
-      <w:r>
-        <w:t>P(</w:t>
-      </w:r>
-      <w:proofErr w:type="gramEnd"/>
-      <w:r>
-        <w:t>H|X) that the hypothesis holds given the observed data sample X</w:t>
+        <w:t>to determine the posteriori probability P(H|X) that the hypothesis holds given the observed data sample X</w:t>
       </w:r>
       <w:r>
         <w:t>, or in simpler terms the likelihood of the hypothesis given prior evidence, for each classification</w:t>
@@ -1343,25 +1327,33 @@
         <w:pStyle w:val="Caption"/>
       </w:pPr>
       <w:bookmarkStart w:id="0" w:name="_Ref446503534"/>
-      <w:proofErr w:type="gramStart"/>
       <w:r>
         <w:t xml:space="preserve">Figure </w:t>
       </w:r>
-      <w:fldSimple w:instr=" SEQ Figure \* ARABIC ">
-        <w:r>
-          <w:rPr>
-            <w:noProof/>
-          </w:rPr>
-          <w:t>1</w:t>
-        </w:r>
-      </w:fldSimple>
+      <w:r>
+        <w:fldChar w:fldCharType="begin"/>
+      </w:r>
+      <w:r>
+        <w:instrText xml:space="preserve"> SEQ Figure \* ARABIC </w:instrText>
+      </w:r>
+      <w:r>
+        <w:fldChar w:fldCharType="separate"/>
+      </w:r>
+      <w:r>
+        <w:rPr>
+          <w:noProof/>
+        </w:rPr>
+        <w:t>1</w:t>
+      </w:r>
+      <w:r>
+        <w:rPr>
+          <w:noProof/>
+        </w:rPr>
+        <w:fldChar w:fldCharType="end"/>
+      </w:r>
       <w:bookmarkEnd w:id="0"/>
       <w:r>
-        <w:t>.</w:t>
-      </w:r>
-      <w:proofErr w:type="gramEnd"/>
-      <w:r>
-        <w:t xml:space="preserve"> Decision Tree</w:t>
+        <w:t>. Decision Tree</w:t>
       </w:r>
     </w:p>
     <w:p>
@@ -1420,25 +1412,33 @@
         <w:pStyle w:val="Caption"/>
       </w:pPr>
       <w:bookmarkStart w:id="1" w:name="_Ref446503583"/>
-      <w:proofErr w:type="gramStart"/>
       <w:r>
         <w:t xml:space="preserve">Figure </w:t>
       </w:r>
-      <w:fldSimple w:instr=" SEQ Figure \* ARABIC ">
-        <w:r>
-          <w:rPr>
-            <w:noProof/>
-          </w:rPr>
-          <w:t>2</w:t>
-        </w:r>
-      </w:fldSimple>
+      <w:r>
+        <w:fldChar w:fldCharType="begin"/>
+      </w:r>
+      <w:r>
+        <w:instrText xml:space="preserve"> SEQ Figure \* ARABIC </w:instrText>
+      </w:r>
+      <w:r>
+        <w:fldChar w:fldCharType="separate"/>
+      </w:r>
+      <w:r>
+        <w:rPr>
+          <w:noProof/>
+        </w:rPr>
+        <w:t>2</w:t>
+      </w:r>
+      <w:r>
+        <w:rPr>
+          <w:noProof/>
+        </w:rPr>
+        <w:fldChar w:fldCharType="end"/>
+      </w:r>
       <w:bookmarkEnd w:id="1"/>
       <w:r>
-        <w:t>.</w:t>
-      </w:r>
-      <w:proofErr w:type="gramEnd"/>
-      <w:r>
-        <w:t xml:space="preserve"> Relative Error and Complexity Point (CP)</w:t>
+        <w:t>. Relative Error and Complexity Point (CP)</w:t>
       </w:r>
     </w:p>
     <w:p>
@@ -1447,25 +1447,33 @@
         <w:keepNext/>
       </w:pPr>
       <w:bookmarkStart w:id="2" w:name="_Ref446496195"/>
-      <w:proofErr w:type="gramStart"/>
       <w:r>
         <w:t xml:space="preserve">Table </w:t>
       </w:r>
-      <w:fldSimple w:instr=" SEQ Table \* ARABIC ">
-        <w:r>
-          <w:rPr>
-            <w:noProof/>
-          </w:rPr>
-          <w:t>1</w:t>
-        </w:r>
-      </w:fldSimple>
+      <w:r>
+        <w:fldChar w:fldCharType="begin"/>
+      </w:r>
+      <w:r>
+        <w:instrText xml:space="preserve"> SEQ Table \* ARABIC </w:instrText>
+      </w:r>
+      <w:r>
+        <w:fldChar w:fldCharType="separate"/>
+      </w:r>
+      <w:r>
+        <w:rPr>
+          <w:noProof/>
+        </w:rPr>
+        <w:t>1</w:t>
+      </w:r>
+      <w:r>
+        <w:rPr>
+          <w:noProof/>
+        </w:rPr>
+        <w:fldChar w:fldCharType="end"/>
+      </w:r>
       <w:bookmarkEnd w:id="2"/>
       <w:r>
-        <w:t>.</w:t>
-      </w:r>
-      <w:proofErr w:type="gramEnd"/>
-      <w:r>
-        <w:t xml:space="preserve"> Decision Tree C</w:t>
+        <w:t>. Decision Tree C</w:t>
       </w:r>
       <w:r>
         <w:t>onfusion Matrix</w:t>
@@ -1605,25 +1613,33 @@
         <w:keepNext/>
       </w:pPr>
       <w:bookmarkStart w:id="3" w:name="_Ref446481322"/>
-      <w:proofErr w:type="gramStart"/>
       <w:r>
         <w:t xml:space="preserve">Table </w:t>
       </w:r>
-      <w:fldSimple w:instr=" SEQ Table \* ARABIC ">
-        <w:r>
-          <w:rPr>
-            <w:noProof/>
-          </w:rPr>
-          <w:t>2</w:t>
-        </w:r>
-      </w:fldSimple>
+      <w:r>
+        <w:fldChar w:fldCharType="begin"/>
+      </w:r>
+      <w:r>
+        <w:instrText xml:space="preserve"> SEQ Table \* ARABIC </w:instrText>
+      </w:r>
+      <w:r>
+        <w:fldChar w:fldCharType="separate"/>
+      </w:r>
+      <w:r>
+        <w:rPr>
+          <w:noProof/>
+        </w:rPr>
+        <w:t>2</w:t>
+      </w:r>
+      <w:r>
+        <w:rPr>
+          <w:noProof/>
+        </w:rPr>
+        <w:fldChar w:fldCharType="end"/>
+      </w:r>
       <w:bookmarkEnd w:id="3"/>
       <w:r>
-        <w:t>.</w:t>
-      </w:r>
-      <w:proofErr w:type="gramEnd"/>
-      <w:r>
-        <w:t xml:space="preserve"> Naïve Bayes C</w:t>
+        <w:t>. Naïve Bayes C</w:t>
       </w:r>
       <w:r>
         <w:t>onfusion Matrix</w:t>
@@ -1736,25 +1752,33 @@
       </w:pPr>
       <w:bookmarkStart w:id="4" w:name="_Ref446492896"/>
       <w:bookmarkStart w:id="5" w:name="_Ref446519157"/>
-      <w:proofErr w:type="gramStart"/>
       <w:r>
         <w:t xml:space="preserve">Table </w:t>
       </w:r>
-      <w:fldSimple w:instr=" SEQ Table \* ARABIC ">
-        <w:r>
-          <w:rPr>
-            <w:noProof/>
-          </w:rPr>
-          <w:t>3</w:t>
-        </w:r>
-      </w:fldSimple>
+      <w:r>
+        <w:fldChar w:fldCharType="begin"/>
+      </w:r>
+      <w:r>
+        <w:instrText xml:space="preserve"> SEQ Table \* ARABIC </w:instrText>
+      </w:r>
+      <w:r>
+        <w:fldChar w:fldCharType="separate"/>
+      </w:r>
+      <w:r>
+        <w:rPr>
+          <w:noProof/>
+        </w:rPr>
+        <w:t>3</w:t>
+      </w:r>
+      <w:r>
+        <w:rPr>
+          <w:noProof/>
+        </w:rPr>
+        <w:fldChar w:fldCharType="end"/>
+      </w:r>
       <w:bookmarkEnd w:id="4"/>
       <w:r>
-        <w:t>.</w:t>
-      </w:r>
-      <w:proofErr w:type="gramEnd"/>
-      <w:r>
-        <w:t xml:space="preserve"> Random Forest Classification Results</w:t>
+        <w:t>. Random Forest Classification Results</w:t>
       </w:r>
       <w:bookmarkEnd w:id="5"/>
     </w:p>
@@ -1847,25 +1871,33 @@
         <w:keepNext/>
       </w:pPr>
       <w:bookmarkStart w:id="6" w:name="_Ref446503003"/>
-      <w:proofErr w:type="gramStart"/>
       <w:r>
         <w:t xml:space="preserve">Table </w:t>
       </w:r>
-      <w:fldSimple w:instr=" SEQ Table \* ARABIC ">
-        <w:r>
-          <w:rPr>
-            <w:noProof/>
-          </w:rPr>
-          <w:t>4</w:t>
-        </w:r>
-      </w:fldSimple>
+      <w:r>
+        <w:fldChar w:fldCharType="begin"/>
+      </w:r>
+      <w:r>
+        <w:instrText xml:space="preserve"> SEQ Table \* ARABIC </w:instrText>
+      </w:r>
+      <w:r>
+        <w:fldChar w:fldCharType="separate"/>
+      </w:r>
+      <w:r>
+        <w:rPr>
+          <w:noProof/>
+        </w:rPr>
+        <w:t>4</w:t>
+      </w:r>
+      <w:r>
+        <w:rPr>
+          <w:noProof/>
+        </w:rPr>
+        <w:fldChar w:fldCharType="end"/>
+      </w:r>
       <w:bookmarkEnd w:id="6"/>
       <w:r>
-        <w:t>.</w:t>
-      </w:r>
-      <w:proofErr w:type="gramEnd"/>
-      <w:r>
-        <w:t xml:space="preserve"> Random Forest Classification Fit Importance</w:t>
+        <w:t>. Random Forest Classification Fit Importance</w:t>
       </w:r>
     </w:p>
     <w:p>
@@ -2621,15 +2653,7 @@
         <w:t>Decision Tree</w:t>
       </w:r>
       <w:r>
-        <w:t xml:space="preserve"> classification </w:t>
-      </w:r>
-      <w:proofErr w:type="gramStart"/>
-      <w:r>
-        <w:t>can be calculated</w:t>
-      </w:r>
-      <w:proofErr w:type="gramEnd"/>
-      <w:r>
-        <w:t xml:space="preserve"> </w:t>
+        <w:t xml:space="preserve"> classification can be calculated </w:t>
       </w:r>
       <w:r>
         <w:t xml:space="preserve">using </w:t>
@@ -2703,15 +2727,7 @@
         <w:t xml:space="preserve">the Decision Tree </w:t>
       </w:r>
       <w:r>
-        <w:t xml:space="preserve">classification </w:t>
-      </w:r>
-      <w:proofErr w:type="gramStart"/>
-      <w:r>
-        <w:t>can be calculated</w:t>
-      </w:r>
-      <w:proofErr w:type="gramEnd"/>
-      <w:r>
-        <w:t xml:space="preserve"> </w:t>
+        <w:t xml:space="preserve">classification can be calculated </w:t>
       </w:r>
       <w:r>
         <w:t xml:space="preserve">using </w:t>
@@ -2779,15 +2795,7 @@
         <w:t xml:space="preserve">Decision Tree </w:t>
       </w:r>
       <w:r>
-        <w:t xml:space="preserve">classification </w:t>
-      </w:r>
-      <w:proofErr w:type="gramStart"/>
-      <w:r>
-        <w:t>can be calculated</w:t>
-      </w:r>
-      <w:proofErr w:type="gramEnd"/>
-      <w:r>
-        <w:t xml:space="preserve"> </w:t>
+        <w:t xml:space="preserve">classification can be calculated </w:t>
       </w:r>
       <w:r>
         <w:t xml:space="preserve">using </w:t>
@@ -2882,15 +2890,7 @@
         <w:t xml:space="preserve">Decision Tree </w:t>
       </w:r>
       <w:r>
-        <w:t xml:space="preserve">classification </w:t>
-      </w:r>
-      <w:proofErr w:type="gramStart"/>
-      <w:r>
-        <w:t>can be calculated</w:t>
-      </w:r>
-      <w:proofErr w:type="gramEnd"/>
-      <w:r>
-        <w:t xml:space="preserve"> </w:t>
+        <w:t xml:space="preserve">classification can be calculated </w:t>
       </w:r>
       <w:r>
         <w:t xml:space="preserve">using </w:t>
@@ -3012,15 +3012,7 @@
         <w:t xml:space="preserve">Decision Tree </w:t>
       </w:r>
       <w:r>
-        <w:t xml:space="preserve">classification </w:t>
-      </w:r>
-      <w:proofErr w:type="gramStart"/>
-      <w:r>
-        <w:t>can be calculated</w:t>
-      </w:r>
-      <w:proofErr w:type="gramEnd"/>
-      <w:r>
-        <w:t xml:space="preserve"> </w:t>
+        <w:t xml:space="preserve">classification can be calculated </w:t>
       </w:r>
       <w:r>
         <w:t xml:space="preserve">using </w:t>
@@ -3142,15 +3134,7 @@
         <w:t xml:space="preserve">Decision Tree </w:t>
       </w:r>
       <w:r>
-        <w:t xml:space="preserve">classification </w:t>
-      </w:r>
-      <w:proofErr w:type="gramStart"/>
-      <w:r>
-        <w:t>can be calculated</w:t>
-      </w:r>
-      <w:proofErr w:type="gramEnd"/>
-      <w:r>
-        <w:t xml:space="preserve"> </w:t>
+        <w:t xml:space="preserve">classification can be calculated </w:t>
       </w:r>
       <w:r>
         <w:t xml:space="preserve">using </w:t>
@@ -3272,13 +3256,8 @@
         <w:t xml:space="preserve">Decision Tree </w:t>
       </w:r>
       <w:r>
-        <w:t xml:space="preserve">classification </w:t>
-      </w:r>
-      <w:proofErr w:type="gramStart"/>
-      <w:r>
-        <w:t>can be calculated</w:t>
-      </w:r>
-      <w:proofErr w:type="gramEnd"/>
+        <w:t>classification can be calculated</w:t>
+      </w:r>
       <w:r>
         <w:t xml:space="preserve"> using </w:t>
       </w:r>
@@ -3486,15 +3465,7 @@
     </w:p>
     <w:p>
       <w:r>
-        <w:t xml:space="preserve">The overall error rate for the Naïve Bayes classification </w:t>
-      </w:r>
-      <w:proofErr w:type="gramStart"/>
-      <w:r>
-        <w:t>can be calculated</w:t>
-      </w:r>
-      <w:proofErr w:type="gramEnd"/>
-      <w:r>
-        <w:t xml:space="preserve"> using </w:t>
+        <w:t xml:space="preserve">The overall error rate for the Naïve Bayes classification can be calculated using </w:t>
       </w:r>
       <w:r>
         <w:fldChar w:fldCharType="begin"/>
@@ -3541,15 +3512,7 @@
     </w:p>
     <w:p>
       <w:r>
-        <w:t xml:space="preserve">The sensitivity for each value for the Naïve Bayes classification </w:t>
-      </w:r>
-      <w:proofErr w:type="gramStart"/>
-      <w:r>
-        <w:t>can be calculated</w:t>
-      </w:r>
-      <w:proofErr w:type="gramEnd"/>
-      <w:r>
-        <w:t xml:space="preserve"> using </w:t>
+        <w:t xml:space="preserve">The sensitivity for each value for the Naïve Bayes classification can be calculated using </w:t>
       </w:r>
       <w:r>
         <w:fldChar w:fldCharType="begin"/>
@@ -3630,15 +3593,7 @@
     </w:p>
     <w:p>
       <w:r>
-        <w:t xml:space="preserve">The specificity for each value for the Naïve Bayes classification </w:t>
-      </w:r>
-      <w:proofErr w:type="gramStart"/>
-      <w:r>
-        <w:t>can be calculated</w:t>
-      </w:r>
-      <w:proofErr w:type="gramEnd"/>
-      <w:r>
-        <w:t xml:space="preserve"> using </w:t>
+        <w:t xml:space="preserve">The specificity for each value for the Naïve Bayes classification can be calculated using </w:t>
       </w:r>
       <w:r>
         <w:fldChar w:fldCharType="begin"/>
@@ -3730,15 +3685,7 @@
     </w:p>
     <w:p>
       <w:r>
-        <w:t xml:space="preserve">The precision for each value for the Naïve Bayes classification </w:t>
-      </w:r>
-      <w:proofErr w:type="gramStart"/>
-      <w:r>
-        <w:t>can be calculated</w:t>
-      </w:r>
-      <w:proofErr w:type="gramEnd"/>
-      <w:r>
-        <w:t xml:space="preserve"> using </w:t>
+        <w:t xml:space="preserve">The precision for each value for the Naïve Bayes classification can be calculated using </w:t>
       </w:r>
       <w:r>
         <w:fldChar w:fldCharType="begin"/>
@@ -3836,15 +3783,7 @@
     </w:p>
     <w:p>
       <w:r>
-        <w:t xml:space="preserve">The recall for each value for the Naïve Bayes classification </w:t>
-      </w:r>
-      <w:proofErr w:type="gramStart"/>
-      <w:r>
-        <w:t>can be calculated</w:t>
-      </w:r>
-      <w:proofErr w:type="gramEnd"/>
-      <w:r>
-        <w:t xml:space="preserve"> using </w:t>
+        <w:t xml:space="preserve">The recall for each value for the Naïve Bayes classification can be calculated using </w:t>
       </w:r>
       <w:r>
         <w:fldChar w:fldCharType="begin"/>
@@ -3945,15 +3884,7 @@
     <w:p>
       <w:r>
         <w:lastRenderedPageBreak/>
-        <w:t xml:space="preserve">The F-measure for each value for the Naïve Bayes classification </w:t>
-      </w:r>
-      <w:proofErr w:type="gramStart"/>
-      <w:r>
-        <w:t>can be calculated</w:t>
-      </w:r>
-      <w:proofErr w:type="gramEnd"/>
-      <w:r>
-        <w:t xml:space="preserve"> using </w:t>
+        <w:t xml:space="preserve">The F-measure for each value for the Naïve Bayes classification can be calculated using </w:t>
       </w:r>
       <w:r>
         <w:fldChar w:fldCharType="begin"/>
@@ -4105,15 +4036,7 @@
         <w:t>Overall, the Naïve Bayes</w:t>
       </w:r>
       <w:r>
-        <w:t xml:space="preserve"> classification seems to have performed with a less than 25% error rate and above 75% accuracy rate. The left-tipped and right-tipped values </w:t>
-      </w:r>
-      <w:proofErr w:type="gramStart"/>
-      <w:r>
-        <w:t>were evaluated</w:t>
-      </w:r>
-      <w:proofErr w:type="gramEnd"/>
-      <w:r>
-        <w:t xml:space="preserve"> very well with rates between 75% and 85%.</w:t>
+        <w:t xml:space="preserve"> classification seems to have performed with a less than 25% error rate and above 75% accuracy rate. The left-tipped and right-tipped values were evaluated very well with rates between 75% and 85%.</w:t>
       </w:r>
       <w:r>
         <w:t xml:space="preserve"> The Decision Tree classification seems to have performed better than the Naïve Bayes classification, but it was a very slight difference. Both classifications still appear to have issues classifying the balanced scale values.</w:t>
@@ -4135,15 +4058,7 @@
         <w:t xml:space="preserve">Random Forest </w:t>
       </w:r>
       <w:r>
-        <w:t xml:space="preserve">classification </w:t>
-      </w:r>
-      <w:proofErr w:type="gramStart"/>
-      <w:r>
-        <w:t>can be calculated</w:t>
-      </w:r>
-      <w:proofErr w:type="gramEnd"/>
-      <w:r>
-        <w:t xml:space="preserve"> using</w:t>
+        <w:t>classification can be calculated using</w:t>
       </w:r>
       <w:r>
         <w:t xml:space="preserve"> </w:t>
@@ -4175,8 +4090,6 @@
       <w:r>
         <w:t>as follows:</w:t>
       </w:r>
-      <w:bookmarkStart w:id="7" w:name="_GoBack"/>
-      <w:bookmarkEnd w:id="7"/>
     </w:p>
     <w:p>
       <w:r>
@@ -4231,15 +4144,7 @@
         <w:t>the Random Forest</w:t>
       </w:r>
       <w:r>
-        <w:t xml:space="preserve"> classification </w:t>
-      </w:r>
-      <w:proofErr w:type="gramStart"/>
-      <w:r>
-        <w:t>can be calculated</w:t>
-      </w:r>
-      <w:proofErr w:type="gramEnd"/>
-      <w:r>
-        <w:t xml:space="preserve"> </w:t>
+        <w:t xml:space="preserve"> classification can be calculated </w:t>
       </w:r>
       <w:r>
         <w:t xml:space="preserve">using </w:t>
@@ -4319,15 +4224,7 @@
         <w:t xml:space="preserve">Random Forest </w:t>
       </w:r>
       <w:r>
-        <w:t xml:space="preserve">classification </w:t>
-      </w:r>
-      <w:proofErr w:type="gramStart"/>
-      <w:r>
-        <w:t>can be calculated</w:t>
-      </w:r>
-      <w:proofErr w:type="gramEnd"/>
-      <w:r>
-        <w:t xml:space="preserve"> using </w:t>
+        <w:t xml:space="preserve">classification can be calculated using </w:t>
       </w:r>
       <w:r>
         <w:fldChar w:fldCharType="begin"/>
@@ -4412,15 +4309,7 @@
         <w:t xml:space="preserve">Random Forest </w:t>
       </w:r>
       <w:r>
-        <w:t xml:space="preserve">classification </w:t>
-      </w:r>
-      <w:proofErr w:type="gramStart"/>
-      <w:r>
-        <w:t>can be calculated</w:t>
-      </w:r>
-      <w:proofErr w:type="gramEnd"/>
-      <w:r>
-        <w:t xml:space="preserve"> </w:t>
+        <w:t xml:space="preserve">classification can be calculated </w:t>
       </w:r>
       <w:r>
         <w:t xml:space="preserve">using </w:t>
@@ -4500,15 +4389,7 @@
         <w:t xml:space="preserve">Random Forest </w:t>
       </w:r>
       <w:r>
-        <w:t xml:space="preserve">classification </w:t>
-      </w:r>
-      <w:proofErr w:type="gramStart"/>
-      <w:r>
-        <w:t>can be calculated</w:t>
-      </w:r>
-      <w:proofErr w:type="gramEnd"/>
-      <w:r>
-        <w:t xml:space="preserve"> </w:t>
+        <w:t xml:space="preserve">classification can be calculated </w:t>
       </w:r>
       <w:r>
         <w:t xml:space="preserve">using </w:t>
@@ -4665,15 +4546,7 @@
         <w:t xml:space="preserve">Random Forest </w:t>
       </w:r>
       <w:r>
-        <w:t xml:space="preserve">classification </w:t>
-      </w:r>
-      <w:proofErr w:type="gramStart"/>
-      <w:r>
-        <w:t>can be calculated</w:t>
-      </w:r>
-      <w:proofErr w:type="gramEnd"/>
-      <w:r>
-        <w:t xml:space="preserve"> </w:t>
+        <w:t xml:space="preserve">classification can be calculated </w:t>
       </w:r>
       <w:r>
         <w:t xml:space="preserve">using </w:t>
@@ -4826,15 +4699,7 @@
         <w:t xml:space="preserve">Random Forest </w:t>
       </w:r>
       <w:r>
-        <w:t xml:space="preserve">classification </w:t>
-      </w:r>
-      <w:proofErr w:type="gramStart"/>
-      <w:r>
-        <w:t>can be calculated</w:t>
-      </w:r>
-      <w:proofErr w:type="gramEnd"/>
-      <w:r>
-        <w:t xml:space="preserve"> </w:t>
+        <w:t xml:space="preserve">classification can be calculated </w:t>
       </w:r>
       <w:r>
         <w:t xml:space="preserve">using </w:t>
@@ -5091,7 +4956,6 @@
       <w:pPr>
         <w:pStyle w:val="References"/>
       </w:pPr>
-      <w:proofErr w:type="gramStart"/>
       <w:r>
         <w:t>Larose, Daniel and Larose, Chantal D</w:t>
       </w:r>
@@ -5102,144 +4966,155 @@
         <w:t>2014</w:t>
       </w:r>
       <w:r>
+        <w:t xml:space="preserve">. </w:t>
+      </w:r>
+      <w:r>
+        <w:rPr>
+          <w:i/>
+        </w:rPr>
+        <w:t>Discovering Knowledge in Data: An Introduction to Data Mini</w:t>
+      </w:r>
+      <w:r>
+        <w:rPr>
+          <w:i/>
+        </w:rPr>
+        <w:t>n</w:t>
+      </w:r>
+      <w:r>
+        <w:rPr>
+          <w:i/>
+        </w:rPr>
+        <w:t>g</w:t>
+      </w:r>
+      <w:r>
+        <w:t xml:space="preserve">. </w:t>
+      </w:r>
+      <w:r>
+        <w:t>Wiley-Interscience</w:t>
+      </w:r>
+      <w:r>
         <w:t>.</w:t>
       </w:r>
-      <w:proofErr w:type="gramEnd"/>
-      <w:r>
-        <w:t xml:space="preserve"> </w:t>
+    </w:p>
+    <w:p>
+      <w:pPr>
+        <w:pStyle w:val="References"/>
+      </w:pPr>
+      <w:r>
+        <w:t>Siegler,</w:t>
+      </w:r>
+      <w:r>
+        <w:t xml:space="preserve"> R.S. (1976). </w:t>
       </w:r>
       <w:r>
         <w:rPr>
           <w:i/>
         </w:rPr>
-        <w:t>Discovering Knowledge in Data: An Introduction to Data Mini</w:t>
+        <w:t>Three Aspects of Cognitive</w:t>
       </w:r>
       <w:r>
         <w:rPr>
           <w:i/>
         </w:rPr>
-        <w:t>n</w:t>
+        <w:t xml:space="preserve"> Development.</w:t>
+      </w:r>
+      <w:r>
+        <w:t xml:space="preserve"> Cognitive Psyc</w:t>
+      </w:r>
+      <w:r>
+        <w:t>hol</w:t>
+      </w:r>
+      <w:r>
+        <w:t>o</w:t>
+      </w:r>
+      <w:r>
+        <w:t>gy, 8, 481-520.</w:t>
+      </w:r>
+    </w:p>
+    <w:p>
+      <w:pPr>
+        <w:pStyle w:val="References"/>
+      </w:pPr>
+      <w:r>
+        <w:t xml:space="preserve">Klahr, D., &amp; Sieger, R.S. (1978). </w:t>
       </w:r>
       <w:r>
         <w:rPr>
           <w:i/>
         </w:rPr>
-        <w:t>g</w:t>
-      </w:r>
-      <w:r>
-        <w:t xml:space="preserve">. </w:t>
-      </w:r>
-      <w:r>
-        <w:t>Wiley-</w:t>
-      </w:r>
-      <w:proofErr w:type="spellStart"/>
-      <w:r>
-        <w:t>Interscience</w:t>
-      </w:r>
-      <w:proofErr w:type="spellEnd"/>
-      <w:r>
-        <w:t>.</w:t>
+        <w:t>The Representation of Children’s Knowledge.</w:t>
+      </w:r>
+      <w:r>
+        <w:t xml:space="preserve"> H.W. Reese &amp; L. P. Lipsitt (Eds.), </w:t>
+      </w:r>
+      <w:r>
+        <w:rPr>
+          <w:i/>
+        </w:rPr>
+        <w:t>Advances in Child Develpoment and Behavior</w:t>
+      </w:r>
+      <w:r>
+        <w:t>, pp. 61-116. New York: Academic Press</w:t>
       </w:r>
     </w:p>
     <w:p>
       <w:pPr>
         <w:pStyle w:val="References"/>
       </w:pPr>
-      <w:proofErr w:type="spellStart"/>
-      <w:r>
-        <w:t>Siegler</w:t>
-      </w:r>
-      <w:proofErr w:type="spellEnd"/>
-      <w:r>
-        <w:t>,</w:t>
-      </w:r>
-      <w:r>
-        <w:t xml:space="preserve"> R.S. (1976). </w:t>
+      <w:r>
+        <w:t xml:space="preserve">Langley, P. (1987). </w:t>
       </w:r>
       <w:r>
         <w:rPr>
           <w:i/>
         </w:rPr>
-        <w:t>Three Aspects of Cognitive</w:t>
+        <w:t xml:space="preserve">A General Theory of Discrimination Learning. </w:t>
+      </w:r>
+      <w:r>
+        <w:t xml:space="preserve">D. Klahr, P. Langley, &amp; R. Neches (Eds.), </w:t>
       </w:r>
       <w:r>
         <w:rPr>
           <w:i/>
         </w:rPr>
-        <w:t xml:space="preserve"> Development.</w:t>
-      </w:r>
-      <w:r>
-        <w:t xml:space="preserve"> Cognitive Psyc</w:t>
-      </w:r>
-      <w:r>
-        <w:t>hol</w:t>
-      </w:r>
-      <w:r>
-        <w:t>o</w:t>
-      </w:r>
-      <w:r>
-        <w:t>gy, 8, 481-520.</w:t>
+        <w:t>Production System Models of Learning and Development</w:t>
+      </w:r>
+      <w:r>
+        <w:t>, pp. 99-161. Cambridge, MA: MIT Press</w:t>
       </w:r>
     </w:p>
     <w:p>
       <w:pPr>
         <w:pStyle w:val="References"/>
       </w:pPr>
-      <w:proofErr w:type="spellStart"/>
-      <w:r>
-        <w:t>Klahr</w:t>
-      </w:r>
-      <w:proofErr w:type="spellEnd"/>
-      <w:r>
-        <w:t xml:space="preserve">, D., &amp; </w:t>
-      </w:r>
-      <w:proofErr w:type="spellStart"/>
-      <w:r>
-        <w:t>Sieger</w:t>
-      </w:r>
-      <w:proofErr w:type="spellEnd"/>
-      <w:r>
-        <w:t xml:space="preserve">, R.S. (1978). </w:t>
+      <w:r>
+        <w:t xml:space="preserve">Newell, A. (1990). </w:t>
       </w:r>
       <w:r>
         <w:rPr>
           <w:i/>
         </w:rPr>
-        <w:t>The Representation of Children’s Knowledge.</w:t>
-      </w:r>
-      <w:r>
-        <w:t xml:space="preserve"> H.W. Reese &amp; L. P. </w:t>
-      </w:r>
-      <w:proofErr w:type="spellStart"/>
-      <w:r>
-        <w:t>Lipsitt</w:t>
-      </w:r>
-      <w:proofErr w:type="spellEnd"/>
-      <w:r>
-        <w:t xml:space="preserve"> (Eds.), </w:t>
+        <w:t>Unified Theories of Cognition.</w:t>
+      </w:r>
+      <w:r>
+        <w:t xml:space="preserve"> Cambridge, MA: Harvard Univeristy Press</w:t>
+      </w:r>
+    </w:p>
+    <w:p>
+      <w:pPr>
+        <w:pStyle w:val="References"/>
+      </w:pPr>
+      <w:r>
+        <w:t xml:space="preserve">McClelland, J.L. (1988). </w:t>
       </w:r>
       <w:r>
         <w:rPr>
           <w:i/>
         </w:rPr>
-        <w:t xml:space="preserve">Advances in Child </w:t>
-      </w:r>
-      <w:proofErr w:type="spellStart"/>
-      <w:r>
-        <w:rPr>
-          <w:i/>
-        </w:rPr>
-        <w:t>Develpoment</w:t>
-      </w:r>
-      <w:proofErr w:type="spellEnd"/>
-      <w:r>
-        <w:rPr>
-          <w:i/>
-        </w:rPr>
-        <w:t xml:space="preserve"> and Behavior</w:t>
-      </w:r>
-      <w:r>
-        <w:t>, pp. 61-116. New York: Academic Press</w:t>
+        <w:t>Parallel Distributed Processing: Implication for Cognition and Development.</w:t>
+      </w:r>
+      <w:r>
+        <w:t xml:space="preserve"> Technical Report AIP-47, Department of Psychology, Carnegie-Mellon University</w:t>
       </w:r>
     </w:p>
     <w:p>
@@ -5247,96 +5122,7 @@
         <w:pStyle w:val="References"/>
       </w:pPr>
       <w:r>
-        <w:t xml:space="preserve">Langley, P. (1987). </w:t>
-      </w:r>
-      <w:r>
-        <w:rPr>
-          <w:i/>
-        </w:rPr>
-        <w:t xml:space="preserve">A General Theory of Discrimination Learning. </w:t>
-      </w:r>
-      <w:r>
-        <w:t xml:space="preserve">D. </w:t>
-      </w:r>
-      <w:proofErr w:type="spellStart"/>
-      <w:r>
-        <w:t>Klahr</w:t>
-      </w:r>
-      <w:proofErr w:type="spellEnd"/>
-      <w:r>
-        <w:t xml:space="preserve">, P. Langley, &amp; R. Neches (Eds.), </w:t>
-      </w:r>
-      <w:r>
-        <w:rPr>
-          <w:i/>
-        </w:rPr>
-        <w:t>Production System Models of Learning and Development</w:t>
-      </w:r>
-      <w:r>
-        <w:t>, pp. 99-161. Cambridge, MA: MIT Press</w:t>
-      </w:r>
-    </w:p>
-    <w:p>
-      <w:pPr>
-        <w:pStyle w:val="References"/>
-      </w:pPr>
-      <w:r>
-        <w:t xml:space="preserve">Newell, A. (1990). </w:t>
-      </w:r>
-      <w:r>
-        <w:rPr>
-          <w:i/>
-        </w:rPr>
-        <w:t>Unified Theories of Cognition.</w:t>
-      </w:r>
-      <w:r>
-        <w:t xml:space="preserve"> Cambridge, MA: Harvard </w:t>
-      </w:r>
-      <w:proofErr w:type="spellStart"/>
-      <w:r>
-        <w:t>Univeristy</w:t>
-      </w:r>
-      <w:proofErr w:type="spellEnd"/>
-      <w:r>
-        <w:t xml:space="preserve"> Press</w:t>
-      </w:r>
-    </w:p>
-    <w:p>
-      <w:pPr>
-        <w:pStyle w:val="References"/>
-      </w:pPr>
-      <w:r>
-        <w:t xml:space="preserve">McClelland, J.L. (1988). </w:t>
-      </w:r>
-      <w:r>
-        <w:rPr>
-          <w:i/>
-        </w:rPr>
-        <w:t>Parallel Distributed Processing: Implication for Cognition and Development.</w:t>
-      </w:r>
-      <w:r>
-        <w:t xml:space="preserve"> Technical Report AIP-47, Department of Psychology, Carnegie-Mellon University</w:t>
-      </w:r>
-    </w:p>
-    <w:p>
-      <w:pPr>
-        <w:pStyle w:val="References"/>
-      </w:pPr>
-      <w:proofErr w:type="gramStart"/>
-      <w:r>
-        <w:t xml:space="preserve">Shultz, T., </w:t>
-      </w:r>
-      <w:proofErr w:type="spellStart"/>
-      <w:r>
-        <w:t>Mareschal</w:t>
-      </w:r>
-      <w:proofErr w:type="spellEnd"/>
-      <w:r>
-        <w:t>, D., &amp; Schmidt, W. (1994).</w:t>
-      </w:r>
-      <w:proofErr w:type="gramEnd"/>
-      <w:r>
-        <w:t xml:space="preserve"> </w:t>
+        <w:t xml:space="preserve">Shultz, T., Mareschal, D., &amp; Schmidt, W. (1994). </w:t>
       </w:r>
       <w:r>
         <w:rPr>
@@ -5382,6 +5168,8 @@
           <w:color w:val="FF0000"/>
         </w:rPr>
       </w:pPr>
+      <w:bookmarkStart w:id="7" w:name="_GoBack"/>
+      <w:bookmarkEnd w:id="7"/>
     </w:p>
     <w:p>
       <w:pPr>
@@ -6693,7 +6481,7 @@
 </file>
 
 <file path=customXml/itemProps1.xml><?xml version="1.0" encoding="utf-8"?>
-<ds:datastoreItem xmlns:ds="http://schemas.openxmlformats.org/officeDocument/2006/customXml" ds:itemID="{7D314CD0-BC95-477B-A748-E9CFAD8CB9AF}">
+<ds:datastoreItem xmlns:ds="http://schemas.openxmlformats.org/officeDocument/2006/customXml" ds:itemID="{02B80267-EAAB-4AA7-9BAB-871979DDA445}">
   <ds:schemaRefs>
     <ds:schemaRef ds:uri="http://schemas.openxmlformats.org/officeDocument/2006/bibliography"/>
   </ds:schemaRefs>

</xml_diff>